<commit_message>
MEDIUM / Support numbering
</commit_message>
<xml_diff>
--- a/docxconnector-test-rc/src/main/resources/TestResourceCenter/StructuredDocumentWithNumbering.docx
+++ b/docxconnector-test-rc/src/main/resources/TestResourceCenter/StructuredDocumentWithNumbering.docx
@@ -22,11 +22,9 @@
       </w:r>
     </w:p>
     <w:p>
-      <w:proofErr w:type="gramStart"/>
       <w:r>
         <w:t>A paragraph in the first section.</w:t>
       </w:r>
-      <w:proofErr w:type="gramEnd"/>
     </w:p>
     <w:p>
       <w:pPr>
@@ -59,20 +57,13 @@
         <w:pStyle w:val="Titre1"/>
       </w:pPr>
       <w:r>
-        <w:t>This is</w:t>
-      </w:r>
-      <w:bookmarkStart w:id="0" w:name="_GoBack"/>
-      <w:bookmarkEnd w:id="0"/>
-      <w:r>
-        <w:t xml:space="preserve"> the second section</w:t>
-      </w:r>
-    </w:p>
-    <w:p>
-      <w:proofErr w:type="gramStart"/>
+        <w:t>This is the second section</w:t>
+      </w:r>
+    </w:p>
+    <w:p>
       <w:r>
         <w:t>A paragraph in the second section.</w:t>
       </w:r>
-      <w:proofErr w:type="gramEnd"/>
     </w:p>
     <w:p>
       <w:r>
@@ -95,15 +86,7 @@
     </w:p>
     <w:p>
       <w:r>
-        <w:t xml:space="preserve">This is a paragraph with </w:t>
-      </w:r>
-      <w:proofErr w:type="gramStart"/>
-      <w:r>
-        <w:t>a</w:t>
-      </w:r>
-      <w:proofErr w:type="gramEnd"/>
-      <w:r>
-        <w:t xml:space="preserve"> </w:t>
+        <w:t xml:space="preserve">This is a paragraph with a </w:t>
       </w:r>
       <w:r>
         <w:rPr>
@@ -132,6 +115,24 @@
     <w:p/>
     <w:p>
       <w:pPr>
+        <w:pStyle w:val="Titre3"/>
+      </w:pPr>
+      <w:r>
+        <w:t>Lets try a sub-sub-section</w:t>
+      </w:r>
+    </w:p>
+    <w:p/>
+    <w:p>
+      <w:pPr>
+        <w:pStyle w:val="Titre3"/>
+      </w:pPr>
+      <w:r>
+        <w:t>And the last one sub-subsection</w:t>
+      </w:r>
+    </w:p>
+    <w:p/>
+    <w:p>
+      <w:pPr>
         <w:pStyle w:val="Titre2"/>
       </w:pPr>
       <w:r>
@@ -142,6 +143,27 @@
       <w:r>
         <w:t>Some other text here</w:t>
       </w:r>
+    </w:p>
+    <w:p>
+      <w:pPr>
+        <w:pStyle w:val="Titre1"/>
+      </w:pPr>
+      <w:r>
+        <w:t xml:space="preserve">This is the </w:t>
+      </w:r>
+      <w:r>
+        <w:t>final</w:t>
+      </w:r>
+      <w:r>
+        <w:t xml:space="preserve"> section</w:t>
+      </w:r>
+    </w:p>
+    <w:p>
+      <w:r>
+        <w:t>With a final paragraph…</w:t>
+      </w:r>
+      <w:bookmarkStart w:id="0" w:name="_GoBack"/>
+      <w:bookmarkEnd w:id="0"/>
     </w:p>
     <w:p/>
     <w:sectPr>
@@ -443,6 +465,121 @@
     </w:lvl>
   </w:abstractNum>
   <w:abstractNum w:abstractNumId="3">
+    <w:nsid w:val="54BE4D4A"/>
+    <w:multiLevelType w:val="multilevel"/>
+    <w:tmpl w:val="9D9879BC"/>
+    <w:lvl w:ilvl="0">
+      <w:start w:val="1"/>
+      <w:numFmt w:val="decimal"/>
+      <w:pStyle w:val="Titre1"/>
+      <w:lvlText w:val="%1."/>
+      <w:lvlJc w:val="left"/>
+      <w:pPr>
+        <w:ind w:left="360" w:hanging="360"/>
+      </w:pPr>
+      <w:rPr>
+        <w:rFonts w:hint="default"/>
+      </w:rPr>
+    </w:lvl>
+    <w:lvl w:ilvl="1">
+      <w:start w:val="1"/>
+      <w:numFmt w:val="decimal"/>
+      <w:lvlText w:val="%1.%2."/>
+      <w:lvlJc w:val="left"/>
+      <w:pPr>
+        <w:ind w:left="792" w:hanging="432"/>
+      </w:pPr>
+      <w:rPr>
+        <w:rFonts w:hint="default"/>
+      </w:rPr>
+    </w:lvl>
+    <w:lvl w:ilvl="2">
+      <w:start w:val="1"/>
+      <w:numFmt w:val="decimal"/>
+      <w:pStyle w:val="Titre3"/>
+      <w:lvlText w:val="%1.%2.%3."/>
+      <w:lvlJc w:val="left"/>
+      <w:pPr>
+        <w:ind w:left="1224" w:hanging="504"/>
+      </w:pPr>
+      <w:rPr>
+        <w:rFonts w:hint="default"/>
+      </w:rPr>
+    </w:lvl>
+    <w:lvl w:ilvl="3">
+      <w:start w:val="1"/>
+      <w:numFmt w:val="decimal"/>
+      <w:lvlText w:val="%1.%2.%3.%4."/>
+      <w:lvlJc w:val="left"/>
+      <w:pPr>
+        <w:ind w:left="1728" w:hanging="648"/>
+      </w:pPr>
+      <w:rPr>
+        <w:rFonts w:hint="default"/>
+      </w:rPr>
+    </w:lvl>
+    <w:lvl w:ilvl="4">
+      <w:start w:val="1"/>
+      <w:numFmt w:val="decimal"/>
+      <w:lvlText w:val="%1.%2.%3.%4.%5."/>
+      <w:lvlJc w:val="left"/>
+      <w:pPr>
+        <w:ind w:left="2232" w:hanging="792"/>
+      </w:pPr>
+      <w:rPr>
+        <w:rFonts w:hint="default"/>
+      </w:rPr>
+    </w:lvl>
+    <w:lvl w:ilvl="5">
+      <w:start w:val="1"/>
+      <w:numFmt w:val="decimal"/>
+      <w:lvlText w:val="%1.%2.%3.%4.%5.%6."/>
+      <w:lvlJc w:val="left"/>
+      <w:pPr>
+        <w:ind w:left="2736" w:hanging="936"/>
+      </w:pPr>
+      <w:rPr>
+        <w:rFonts w:hint="default"/>
+      </w:rPr>
+    </w:lvl>
+    <w:lvl w:ilvl="6">
+      <w:start w:val="1"/>
+      <w:numFmt w:val="decimal"/>
+      <w:lvlText w:val="%1.%2.%3.%4.%5.%6.%7."/>
+      <w:lvlJc w:val="left"/>
+      <w:pPr>
+        <w:ind w:left="3240" w:hanging="1080"/>
+      </w:pPr>
+      <w:rPr>
+        <w:rFonts w:hint="default"/>
+      </w:rPr>
+    </w:lvl>
+    <w:lvl w:ilvl="7">
+      <w:start w:val="1"/>
+      <w:numFmt w:val="decimal"/>
+      <w:lvlText w:val="%1.%2.%3.%4.%5.%6.%7.%8."/>
+      <w:lvlJc w:val="left"/>
+      <w:pPr>
+        <w:ind w:left="3744" w:hanging="1224"/>
+      </w:pPr>
+      <w:rPr>
+        <w:rFonts w:hint="default"/>
+      </w:rPr>
+    </w:lvl>
+    <w:lvl w:ilvl="8">
+      <w:start w:val="1"/>
+      <w:numFmt w:val="decimal"/>
+      <w:lvlText w:val="%1.%2.%3.%4.%5.%6.%7.%8.%9."/>
+      <w:lvlJc w:val="left"/>
+      <w:pPr>
+        <w:ind w:left="4320" w:hanging="1440"/>
+      </w:pPr>
+      <w:rPr>
+        <w:rFonts w:hint="default"/>
+      </w:rPr>
+    </w:lvl>
+  </w:abstractNum>
+  <w:abstractNum w:abstractNumId="4">
     <w:nsid w:val="679D440B"/>
     <w:multiLevelType w:val="multilevel"/>
     <w:tmpl w:val="71FAF6E2"/>
@@ -528,14 +665,13 @@
       </w:pPr>
     </w:lvl>
   </w:abstractNum>
-  <w:abstractNum w:abstractNumId="4">
+  <w:abstractNum w:abstractNumId="5">
     <w:nsid w:val="6E0C1D1F"/>
     <w:multiLevelType w:val="multilevel"/>
-    <w:tmpl w:val="2B06CE62"/>
+    <w:tmpl w:val="CD9A1DF6"/>
     <w:lvl w:ilvl="0">
       <w:start w:val="1"/>
       <w:numFmt w:val="decimal"/>
-      <w:pStyle w:val="Titre1"/>
       <w:lvlText w:val="%1."/>
       <w:lvlJc w:val="left"/>
       <w:pPr>
@@ -643,7 +779,7 @@
     </w:lvl>
   </w:abstractNum>
   <w:num w:numId="1">
-    <w:abstractNumId w:val="4"/>
+    <w:abstractNumId w:val="5"/>
   </w:num>
   <w:num w:numId="2">
     <w:abstractNumId w:val="0"/>
@@ -655,6 +791,9 @@
     <w:abstractNumId w:val="2"/>
   </w:num>
   <w:num w:numId="5">
+    <w:abstractNumId w:val="4"/>
+  </w:num>
+  <w:num w:numId="6">
     <w:abstractNumId w:val="3"/>
   </w:num>
 </w:numbering>
@@ -823,12 +962,12 @@
     <w:link w:val="Titre1Car"/>
     <w:uiPriority w:val="9"/>
     <w:qFormat/>
-    <w:rsid w:val="00782B8C"/>
+    <w:rsid w:val="00E273AD"/>
     <w:pPr>
       <w:keepNext/>
       <w:keepLines/>
       <w:numPr>
-        <w:numId w:val="1"/>
+        <w:numId w:val="6"/>
       </w:numPr>
       <w:spacing w:before="480"/>
       <w:outlineLvl w:val="0"/>
@@ -870,6 +1009,32 @@
       <w:szCs w:val="26"/>
     </w:rPr>
   </w:style>
+  <w:style w:type="paragraph" w:styleId="Titre3">
+    <w:name w:val="heading 3"/>
+    <w:basedOn w:val="Normal"/>
+    <w:next w:val="Normal"/>
+    <w:link w:val="Titre3Car"/>
+    <w:uiPriority w:val="9"/>
+    <w:unhideWhenUsed/>
+    <w:qFormat/>
+    <w:rsid w:val="00E273AD"/>
+    <w:pPr>
+      <w:keepNext/>
+      <w:keepLines/>
+      <w:numPr>
+        <w:ilvl w:val="2"/>
+        <w:numId w:val="6"/>
+      </w:numPr>
+      <w:spacing w:before="200"/>
+      <w:outlineLvl w:val="2"/>
+    </w:pPr>
+    <w:rPr>
+      <w:rFonts w:asciiTheme="majorHAnsi" w:eastAsiaTheme="majorEastAsia" w:hAnsiTheme="majorHAnsi" w:cstheme="majorBidi"/>
+      <w:b/>
+      <w:bCs/>
+      <w:color w:val="4F81BD" w:themeColor="accent1"/>
+    </w:rPr>
+  </w:style>
   <w:style w:type="character" w:default="1" w:styleId="Policepardfaut">
     <w:name w:val="Default Paragraph Font"/>
     <w:uiPriority w:val="1"/>
@@ -941,7 +1106,7 @@
     <w:basedOn w:val="Policepardfaut"/>
     <w:link w:val="Titre1"/>
     <w:uiPriority w:val="9"/>
-    <w:rsid w:val="00782B8C"/>
+    <w:rsid w:val="00E273AD"/>
     <w:rPr>
       <w:rFonts w:asciiTheme="majorHAnsi" w:eastAsiaTheme="majorEastAsia" w:hAnsiTheme="majorHAnsi" w:cstheme="majorBidi"/>
       <w:b/>
@@ -971,6 +1136,19 @@
     <w:uiPriority w:val="1"/>
     <w:qFormat/>
     <w:rsid w:val="00286E98"/>
+  </w:style>
+  <w:style w:type="character" w:customStyle="1" w:styleId="Titre3Car">
+    <w:name w:val="Titre 3 Car"/>
+    <w:basedOn w:val="Policepardfaut"/>
+    <w:link w:val="Titre3"/>
+    <w:uiPriority w:val="9"/>
+    <w:rsid w:val="00E273AD"/>
+    <w:rPr>
+      <w:rFonts w:asciiTheme="majorHAnsi" w:eastAsiaTheme="majorEastAsia" w:hAnsiTheme="majorHAnsi" w:cstheme="majorBidi"/>
+      <w:b/>
+      <w:bCs/>
+      <w:color w:val="4F81BD" w:themeColor="accent1"/>
+    </w:rPr>
   </w:style>
 </w:styles>
 </file>
@@ -1138,12 +1316,12 @@
     <w:link w:val="Titre1Car"/>
     <w:uiPriority w:val="9"/>
     <w:qFormat/>
-    <w:rsid w:val="00782B8C"/>
+    <w:rsid w:val="00E273AD"/>
     <w:pPr>
       <w:keepNext/>
       <w:keepLines/>
       <w:numPr>
-        <w:numId w:val="1"/>
+        <w:numId w:val="6"/>
       </w:numPr>
       <w:spacing w:before="480"/>
       <w:outlineLvl w:val="0"/>
@@ -1185,6 +1363,32 @@
       <w:szCs w:val="26"/>
     </w:rPr>
   </w:style>
+  <w:style w:type="paragraph" w:styleId="Titre3">
+    <w:name w:val="heading 3"/>
+    <w:basedOn w:val="Normal"/>
+    <w:next w:val="Normal"/>
+    <w:link w:val="Titre3Car"/>
+    <w:uiPriority w:val="9"/>
+    <w:unhideWhenUsed/>
+    <w:qFormat/>
+    <w:rsid w:val="00E273AD"/>
+    <w:pPr>
+      <w:keepNext/>
+      <w:keepLines/>
+      <w:numPr>
+        <w:ilvl w:val="2"/>
+        <w:numId w:val="6"/>
+      </w:numPr>
+      <w:spacing w:before="200"/>
+      <w:outlineLvl w:val="2"/>
+    </w:pPr>
+    <w:rPr>
+      <w:rFonts w:asciiTheme="majorHAnsi" w:eastAsiaTheme="majorEastAsia" w:hAnsiTheme="majorHAnsi" w:cstheme="majorBidi"/>
+      <w:b/>
+      <w:bCs/>
+      <w:color w:val="4F81BD" w:themeColor="accent1"/>
+    </w:rPr>
+  </w:style>
   <w:style w:type="character" w:default="1" w:styleId="Policepardfaut">
     <w:name w:val="Default Paragraph Font"/>
     <w:uiPriority w:val="1"/>
@@ -1256,7 +1460,7 @@
     <w:basedOn w:val="Policepardfaut"/>
     <w:link w:val="Titre1"/>
     <w:uiPriority w:val="9"/>
-    <w:rsid w:val="00782B8C"/>
+    <w:rsid w:val="00E273AD"/>
     <w:rPr>
       <w:rFonts w:asciiTheme="majorHAnsi" w:eastAsiaTheme="majorEastAsia" w:hAnsiTheme="majorHAnsi" w:cstheme="majorBidi"/>
       <w:b/>
@@ -1286,6 +1490,19 @@
     <w:uiPriority w:val="1"/>
     <w:qFormat/>
     <w:rsid w:val="00286E98"/>
+  </w:style>
+  <w:style w:type="character" w:customStyle="1" w:styleId="Titre3Car">
+    <w:name w:val="Titre 3 Car"/>
+    <w:basedOn w:val="Policepardfaut"/>
+    <w:link w:val="Titre3"/>
+    <w:uiPriority w:val="9"/>
+    <w:rsid w:val="00E273AD"/>
+    <w:rPr>
+      <w:rFonts w:asciiTheme="majorHAnsi" w:eastAsiaTheme="majorEastAsia" w:hAnsiTheme="majorHAnsi" w:cstheme="majorBidi"/>
+      <w:b/>
+      <w:bCs/>
+      <w:color w:val="4F81BD" w:themeColor="accent1"/>
+    </w:rPr>
   </w:style>
 </w:styles>
 </file>
@@ -1615,7 +1832,7 @@
 </file>
 
 <file path=customXml/itemProps1.xml><?xml version="1.0" encoding="utf-8"?>
-<ds:datastoreItem xmlns:ds="http://schemas.openxmlformats.org/officeDocument/2006/customXml" ds:itemID="{2A7FAA4D-C7C5-724A-8B3F-B1D34D37EB85}">
+<ds:datastoreItem xmlns:ds="http://schemas.openxmlformats.org/officeDocument/2006/customXml" ds:itemID="{E2805956-205D-A342-8760-56EDD65ECF44}">
   <ds:schemaRefs>
     <ds:schemaRef ds:uri="http://schemas.openxmlformats.org/officeDocument/2006/bibliography"/>
   </ds:schemaRefs>

</xml_diff>